<commit_message>
Updated resume and index.html
</commit_message>
<xml_diff>
--- a/Adit_Shrimal_Resume.docx
+++ b/Adit_Shrimal_Resume.docx
@@ -60,7 +60,7 @@
             <w:u w:val="single"/>
             <w:rtl w:val="0"/>
           </w:rPr>
-          <w:t xml:space="preserve">ashrimal2@usfca.edu</w:t>
+          <w:t xml:space="preserve">adit.p.shrimal@gmail.com</w:t>
         </w:r>
       </w:hyperlink>
       <w:r>
@@ -96,7 +96,7 @@
           <w:szCs w:val="20"/>
           <w:rtl w:val="0"/>
         </w:rPr>
-        <w:t xml:space="preserve">| San Francisco, CA, United States |</w:t>
+        <w:t xml:space="preserve">| San Francisco, CA, USA | </w:t>
       </w:r>
       <w:hyperlink r:id="rId8">
         <w:r>
@@ -328,7 +328,7 @@
         <w:tabs>
           <w:tab w:val="right" w:leader="none" w:pos="10065"/>
         </w:tabs>
-        <w:spacing w:after="0" w:before="0" w:line="240" w:lineRule="auto"/>
+        <w:spacing w:after="0" w:before="0" w:line="120" w:lineRule="auto"/>
         <w:ind w:left="0" w:right="0" w:firstLine="0"/>
         <w:jc w:val="both"/>
         <w:rPr>
@@ -399,11 +399,6 @@
         </w:rPr>
         <w:t xml:space="preserve">Relevant Coursework: Data Structures &amp; Algorithms, Computer Networks, Database Management Systems, Machine Learning </w:t>
       </w:r>
-      <w:r>
-        <w:rPr>
-          <w:rtl w:val="0"/>
-        </w:rPr>
-      </w:r>
     </w:p>
     <w:p>
       <w:pPr>
@@ -422,7 +417,7 @@
         <w:tabs>
           <w:tab w:val="right" w:leader="none" w:pos="10065"/>
         </w:tabs>
-        <w:spacing w:after="0" w:before="0" w:line="240" w:lineRule="auto"/>
+        <w:spacing w:after="0" w:before="0" w:line="120" w:lineRule="auto"/>
         <w:ind w:left="0" w:right="0" w:firstLine="0"/>
         <w:jc w:val="both"/>
         <w:rPr>
@@ -577,22 +572,7 @@
           <w:rFonts w:ascii="Calibri" w:cs="Calibri" w:eastAsia="Calibri" w:hAnsi="Calibri"/>
           <w:rtl w:val="0"/>
         </w:rPr>
-        <w:t xml:space="preserve">Building a sequential recommendation model (</w:t>
-      </w:r>
-      <w:r>
-        <w:rPr>
-          <w:rFonts w:ascii="Calibri" w:cs="Calibri" w:eastAsia="Calibri" w:hAnsi="Calibri"/>
-          <w:b w:val="1"/>
-          <w:rtl w:val="0"/>
-        </w:rPr>
-        <w:t xml:space="preserve">GRU4Rec</w:t>
-      </w:r>
-      <w:r>
-        <w:rPr>
-          <w:rFonts w:ascii="Calibri" w:cs="Calibri" w:eastAsia="Calibri" w:hAnsi="Calibri"/>
-          <w:rtl w:val="0"/>
-        </w:rPr>
-        <w:t xml:space="preserve">) using the RecBole library.</w:t>
+        <w:t xml:space="preserve">Building a sequential recommendation model (GRU4Rec) using the RecBole library.</w:t>
       </w:r>
     </w:p>
     <w:p>
@@ -614,52 +594,7 @@
           <w:rFonts w:ascii="Calibri" w:cs="Calibri" w:eastAsia="Calibri" w:hAnsi="Calibri"/>
           <w:rtl w:val="0"/>
         </w:rPr>
-        <w:t xml:space="preserve">Utilizing </w:t>
-      </w:r>
-      <w:r>
-        <w:rPr>
-          <w:rFonts w:ascii="Calibri" w:cs="Calibri" w:eastAsia="Calibri" w:hAnsi="Calibri"/>
-          <w:b w:val="1"/>
-          <w:rtl w:val="0"/>
-        </w:rPr>
-        <w:t xml:space="preserve">SHAP</w:t>
-      </w:r>
-      <w:r>
-        <w:rPr>
-          <w:rFonts w:ascii="Calibri" w:cs="Calibri" w:eastAsia="Calibri" w:hAnsi="Calibri"/>
-          <w:rtl w:val="0"/>
-        </w:rPr>
-        <w:t xml:space="preserve"> and </w:t>
-      </w:r>
-      <w:r>
-        <w:rPr>
-          <w:rFonts w:ascii="Calibri" w:cs="Calibri" w:eastAsia="Calibri" w:hAnsi="Calibri"/>
-          <w:b w:val="1"/>
-          <w:rtl w:val="0"/>
-        </w:rPr>
-        <w:t xml:space="preserve">KernelSHAP</w:t>
-      </w:r>
-      <w:r>
-        <w:rPr>
-          <w:rFonts w:ascii="Calibri" w:cs="Calibri" w:eastAsia="Calibri" w:hAnsi="Calibri"/>
-          <w:rtl w:val="0"/>
-        </w:rPr>
-        <w:t xml:space="preserve"> to explain model predictions and identify features with the highest impact on recommendations, improving </w:t>
-      </w:r>
-      <w:r>
-        <w:rPr>
-          <w:rFonts w:ascii="Calibri" w:cs="Calibri" w:eastAsia="Calibri" w:hAnsi="Calibri"/>
-          <w:b w:val="1"/>
-          <w:rtl w:val="0"/>
-        </w:rPr>
-        <w:t xml:space="preserve">model interpretability</w:t>
-      </w:r>
-      <w:r>
-        <w:rPr>
-          <w:rFonts w:ascii="Calibri" w:cs="Calibri" w:eastAsia="Calibri" w:hAnsi="Calibri"/>
-          <w:rtl w:val="0"/>
-        </w:rPr>
-        <w:t xml:space="preserve">.</w:t>
+        <w:t xml:space="preserve">Utilizing SHAP and KernelSHAP to explain model predictions and identify features with the highest impact on recommendations, improving model interpretability.</w:t>
       </w:r>
     </w:p>
     <w:p>
@@ -681,52 +616,18 @@
           <w:rFonts w:ascii="Calibri" w:cs="Calibri" w:eastAsia="Calibri" w:hAnsi="Calibri"/>
           <w:rtl w:val="0"/>
         </w:rPr>
-        <w:t xml:space="preserve">Currently working on implementing </w:t>
-      </w:r>
-      <w:r>
-        <w:rPr>
-          <w:rFonts w:ascii="Calibri" w:cs="Calibri" w:eastAsia="Calibri" w:hAnsi="Calibri"/>
-          <w:b w:val="1"/>
-          <w:rtl w:val="0"/>
-        </w:rPr>
-        <w:t xml:space="preserve">Timeshap</w:t>
-      </w:r>
-      <w:r>
-        <w:rPr>
-          <w:rFonts w:ascii="Calibri" w:cs="Calibri" w:eastAsia="Calibri" w:hAnsi="Calibri"/>
-          <w:rtl w:val="0"/>
-        </w:rPr>
-        <w:t xml:space="preserve"> to provide </w:t>
-      </w:r>
-      <w:r>
-        <w:rPr>
-          <w:rFonts w:ascii="Calibri" w:cs="Calibri" w:eastAsia="Calibri" w:hAnsi="Calibri"/>
-          <w:b w:val="1"/>
-          <w:rtl w:val="0"/>
-        </w:rPr>
-        <w:t xml:space="preserve">time-based explanations</w:t>
-      </w:r>
-      <w:r>
-        <w:rPr>
-          <w:rFonts w:ascii="Calibri" w:cs="Calibri" w:eastAsia="Calibri" w:hAnsi="Calibri"/>
-          <w:rtl w:val="0"/>
-        </w:rPr>
-        <w:t xml:space="preserve"> of recommendations, enabling users to better understand why specific items are being recommended at a given time.</w:t>
-      </w:r>
-      <w:r>
-        <w:rPr>
-          <w:rtl w:val="0"/>
-        </w:rPr>
-      </w:r>
-    </w:p>
-    <w:p>
-      <w:pPr>
-        <w:tabs>
-          <w:tab w:val="right" w:leader="none" w:pos="10065"/>
-        </w:tabs>
-        <w:rPr>
-          <w:rFonts w:ascii="Calibri" w:cs="Calibri" w:eastAsia="Calibri" w:hAnsi="Calibri"/>
-          <w:b w:val="1"/>
+        <w:t xml:space="preserve">Currently working on implementing Timeshap to provide time-based explanations of recommendations, enabling users to better understand why specific items are being recommended at a given time.</w:t>
+      </w:r>
+    </w:p>
+    <w:p>
+      <w:pPr>
+        <w:tabs>
+          <w:tab w:val="right" w:leader="none" w:pos="10065"/>
+        </w:tabs>
+        <w:spacing w:line="120" w:lineRule="auto"/>
+        <w:ind w:left="0" w:firstLine="0"/>
+        <w:rPr>
+          <w:rFonts w:ascii="Calibri" w:cs="Calibri" w:eastAsia="Calibri" w:hAnsi="Calibri"/>
         </w:rPr>
       </w:pPr>
       <w:r>
@@ -794,97 +695,7 @@
           <w:rFonts w:ascii="Calibri" w:cs="Calibri" w:eastAsia="Calibri" w:hAnsi="Calibri"/>
           <w:rtl w:val="0"/>
         </w:rPr>
-        <w:t xml:space="preserve">Collaborated with clients to understand their business requirements and designed and built data-driven solutions for their enterprise </w:t>
-      </w:r>
-      <w:r>
-        <w:rPr>
-          <w:rFonts w:ascii="Calibri" w:cs="Calibri" w:eastAsia="Calibri" w:hAnsi="Calibri"/>
-          <w:b w:val="1"/>
-          <w:rtl w:val="0"/>
-        </w:rPr>
-        <w:t xml:space="preserve">data warehouse</w:t>
-      </w:r>
-      <w:r>
-        <w:rPr>
-          <w:rFonts w:ascii="Calibri" w:cs="Calibri" w:eastAsia="Calibri" w:hAnsi="Calibri"/>
-          <w:rtl w:val="0"/>
-        </w:rPr>
-        <w:t xml:space="preserve"> using Google Cloud Platform products such as </w:t>
-      </w:r>
-      <w:r>
-        <w:rPr>
-          <w:rFonts w:ascii="Calibri" w:cs="Calibri" w:eastAsia="Calibri" w:hAnsi="Calibri"/>
-          <w:b w:val="1"/>
-          <w:rtl w:val="0"/>
-        </w:rPr>
-        <w:t xml:space="preserve">Composer (Airflow)</w:t>
-      </w:r>
-      <w:r>
-        <w:rPr>
-          <w:rFonts w:ascii="Calibri" w:cs="Calibri" w:eastAsia="Calibri" w:hAnsi="Calibri"/>
-          <w:rtl w:val="0"/>
-        </w:rPr>
-        <w:t xml:space="preserve">, </w:t>
-      </w:r>
-      <w:r>
-        <w:rPr>
-          <w:rFonts w:ascii="Calibri" w:cs="Calibri" w:eastAsia="Calibri" w:hAnsi="Calibri"/>
-          <w:b w:val="1"/>
-          <w:rtl w:val="0"/>
-        </w:rPr>
-        <w:t xml:space="preserve">Dataflow</w:t>
-      </w:r>
-      <w:r>
-        <w:rPr>
-          <w:rFonts w:ascii="Calibri" w:cs="Calibri" w:eastAsia="Calibri" w:hAnsi="Calibri"/>
-          <w:rtl w:val="0"/>
-        </w:rPr>
-        <w:t xml:space="preserve">, </w:t>
-      </w:r>
-      <w:r>
-        <w:rPr>
-          <w:rFonts w:ascii="Calibri" w:cs="Calibri" w:eastAsia="Calibri" w:hAnsi="Calibri"/>
-          <w:b w:val="1"/>
-          <w:rtl w:val="0"/>
-        </w:rPr>
-        <w:t xml:space="preserve">BigQuery</w:t>
-      </w:r>
-      <w:r>
-        <w:rPr>
-          <w:rFonts w:ascii="Calibri" w:cs="Calibri" w:eastAsia="Calibri" w:hAnsi="Calibri"/>
-          <w:rtl w:val="0"/>
-        </w:rPr>
-        <w:t xml:space="preserve">, and </w:t>
-      </w:r>
-      <w:r>
-        <w:rPr>
-          <w:rFonts w:ascii="Calibri" w:cs="Calibri" w:eastAsia="Calibri" w:hAnsi="Calibri"/>
-          <w:b w:val="1"/>
-          <w:rtl w:val="0"/>
-        </w:rPr>
-        <w:t xml:space="preserve">Cloud</w:t>
-      </w:r>
-      <w:r>
-        <w:rPr>
-          <w:rFonts w:ascii="Calibri" w:cs="Calibri" w:eastAsia="Calibri" w:hAnsi="Calibri"/>
-          <w:rtl w:val="0"/>
-        </w:rPr>
-        <w:t xml:space="preserve"> </w:t>
-      </w:r>
-      <w:r>
-        <w:rPr>
-          <w:rFonts w:ascii="Calibri" w:cs="Calibri" w:eastAsia="Calibri" w:hAnsi="Calibri"/>
-          <w:b w:val="1"/>
-          <w:rtl w:val="0"/>
-        </w:rPr>
-        <w:t xml:space="preserve">Storage</w:t>
-      </w:r>
-      <w:r>
-        <w:rPr>
-          <w:rFonts w:ascii="Calibri" w:cs="Calibri" w:eastAsia="Calibri" w:hAnsi="Calibri"/>
-          <w:rtl w:val="0"/>
-        </w:rPr>
-        <w:t xml:space="preserve">.</w:t>
+        <w:t xml:space="preserve">Designed data-driven solutions for client enterprise data warehouses using GCP products (Composer, Dataflow, BigQuery, Cloud Storage), increasing data processing efficiency by 30% and meeting business requirements.</w:t>
       </w:r>
     </w:p>
     <w:p>
@@ -906,104 +717,15 @@
           <w:rFonts w:ascii="Calibri" w:cs="Calibri" w:eastAsia="Calibri" w:hAnsi="Calibri"/>
           <w:rtl w:val="0"/>
         </w:rPr>
-        <w:t xml:space="preserve">Implemented an end-to-end </w:t>
-      </w:r>
-      <w:r>
-        <w:rPr>
-          <w:rFonts w:ascii="Calibri" w:cs="Calibri" w:eastAsia="Calibri" w:hAnsi="Calibri"/>
-          <w:b w:val="1"/>
-          <w:rtl w:val="0"/>
-        </w:rPr>
-        <w:t xml:space="preserve">data</w:t>
-      </w:r>
-      <w:r>
-        <w:rPr>
-          <w:rFonts w:ascii="Calibri" w:cs="Calibri" w:eastAsia="Calibri" w:hAnsi="Calibri"/>
-          <w:rtl w:val="0"/>
-        </w:rPr>
-        <w:t xml:space="preserve"> </w:t>
-      </w:r>
-      <w:r>
-        <w:rPr>
-          <w:rFonts w:ascii="Calibri" w:cs="Calibri" w:eastAsia="Calibri" w:hAnsi="Calibri"/>
-          <w:b w:val="1"/>
-          <w:rtl w:val="0"/>
-        </w:rPr>
-        <w:t xml:space="preserve">encryption</w:t>
-      </w:r>
-      <w:r>
-        <w:rPr>
-          <w:rFonts w:ascii="Calibri" w:cs="Calibri" w:eastAsia="Calibri" w:hAnsi="Calibri"/>
-          <w:rtl w:val="0"/>
-        </w:rPr>
-        <w:t xml:space="preserve"> strategy using </w:t>
-      </w:r>
-      <w:r>
-        <w:rPr>
-          <w:rFonts w:ascii="Calibri" w:cs="Calibri" w:eastAsia="Calibri" w:hAnsi="Calibri"/>
-          <w:b w:val="1"/>
-          <w:rtl w:val="0"/>
-        </w:rPr>
-        <w:t xml:space="preserve">Google</w:t>
-      </w:r>
-      <w:r>
-        <w:rPr>
-          <w:rFonts w:ascii="Calibri" w:cs="Calibri" w:eastAsia="Calibri" w:hAnsi="Calibri"/>
-          <w:rtl w:val="0"/>
-        </w:rPr>
-        <w:t xml:space="preserve"> </w:t>
-      </w:r>
-      <w:r>
-        <w:rPr>
-          <w:rFonts w:ascii="Calibri" w:cs="Calibri" w:eastAsia="Calibri" w:hAnsi="Calibri"/>
-          <w:b w:val="1"/>
-          <w:rtl w:val="0"/>
-        </w:rPr>
-        <w:t xml:space="preserve">Tink</w:t>
-      </w:r>
-      <w:r>
-        <w:rPr>
-          <w:rFonts w:ascii="Calibri" w:cs="Calibri" w:eastAsia="Calibri" w:hAnsi="Calibri"/>
-          <w:rtl w:val="0"/>
-        </w:rPr>
-        <w:t xml:space="preserve"> and </w:t>
-      </w:r>
-      <w:r>
-        <w:rPr>
-          <w:rFonts w:ascii="Calibri" w:cs="Calibri" w:eastAsia="Calibri" w:hAnsi="Calibri"/>
-          <w:b w:val="1"/>
-          <w:rtl w:val="0"/>
-        </w:rPr>
-        <w:t xml:space="preserve">Google</w:t>
-      </w:r>
-      <w:r>
-        <w:rPr>
-          <w:rFonts w:ascii="Calibri" w:cs="Calibri" w:eastAsia="Calibri" w:hAnsi="Calibri"/>
-          <w:rtl w:val="0"/>
-        </w:rPr>
-        <w:t xml:space="preserve"> </w:t>
-      </w:r>
-      <w:r>
-        <w:rPr>
-          <w:rFonts w:ascii="Calibri" w:cs="Calibri" w:eastAsia="Calibri" w:hAnsi="Calibri"/>
-          <w:b w:val="1"/>
-          <w:rtl w:val="0"/>
-        </w:rPr>
-        <w:t xml:space="preserve">KMS</w:t>
-      </w:r>
-      <w:r>
-        <w:rPr>
-          <w:rFonts w:ascii="Calibri" w:cs="Calibri" w:eastAsia="Calibri" w:hAnsi="Calibri"/>
-          <w:rtl w:val="0"/>
-        </w:rPr>
-        <w:t xml:space="preserve"> to enhance data security.</w:t>
-      </w:r>
-    </w:p>
-    <w:p>
-      <w:pPr>
-        <w:tabs>
-          <w:tab w:val="right" w:leader="none" w:pos="10065"/>
-        </w:tabs>
+        <w:t xml:space="preserve">Implemented an end-to-end data encryption strategy with Google Tink and KMS, reducing security incidents by 80% and ensuring compliance with data protection regulations.</w:t>
+      </w:r>
+    </w:p>
+    <w:p>
+      <w:pPr>
+        <w:tabs>
+          <w:tab w:val="right" w:leader="none" w:pos="10065"/>
+        </w:tabs>
+        <w:spacing w:line="120" w:lineRule="auto"/>
         <w:ind w:left="0" w:firstLine="0"/>
         <w:rPr>
           <w:rFonts w:ascii="Calibri" w:cs="Calibri" w:eastAsia="Calibri" w:hAnsi="Calibri"/>
@@ -1085,22 +807,7 @@
           <w:rFonts w:ascii="Calibri" w:cs="Calibri" w:eastAsia="Calibri" w:hAnsi="Calibri"/>
           <w:rtl w:val="0"/>
         </w:rPr>
-        <w:t xml:space="preserve">Developed and implemented a </w:t>
-      </w:r>
-      <w:r>
-        <w:rPr>
-          <w:rFonts w:ascii="Calibri" w:cs="Calibri" w:eastAsia="Calibri" w:hAnsi="Calibri"/>
-          <w:b w:val="1"/>
-          <w:rtl w:val="0"/>
-        </w:rPr>
-        <w:t xml:space="preserve">product ranking</w:t>
-      </w:r>
-      <w:r>
-        <w:rPr>
-          <w:rFonts w:ascii="Calibri" w:cs="Calibri" w:eastAsia="Calibri" w:hAnsi="Calibri"/>
-          <w:rtl w:val="0"/>
-        </w:rPr>
-        <w:t xml:space="preserve"> auto-sort algorithm from scratch, resulting in a 26% boost in click-through rate, and a 12% boost in add-to-cart rate.</w:t>
+        <w:t xml:space="preserve">Developed a product ranking auto-sort algorithm, boosting click-through rate by 26% and add-to-cart rate by 12%.</w:t>
       </w:r>
     </w:p>
     <w:p>
@@ -1122,22 +829,7 @@
           <w:rFonts w:ascii="Calibri" w:cs="Calibri" w:eastAsia="Calibri" w:hAnsi="Calibri"/>
           <w:rtl w:val="0"/>
         </w:rPr>
-        <w:t xml:space="preserve">Developed </w:t>
-      </w:r>
-      <w:r>
-        <w:rPr>
-          <w:rFonts w:ascii="Calibri" w:cs="Calibri" w:eastAsia="Calibri" w:hAnsi="Calibri"/>
-          <w:b w:val="1"/>
-          <w:rtl w:val="0"/>
-        </w:rPr>
-        <w:t xml:space="preserve">recommendation widgets</w:t>
-      </w:r>
-      <w:r>
-        <w:rPr>
-          <w:rFonts w:ascii="Calibri" w:cs="Calibri" w:eastAsia="Calibri" w:hAnsi="Calibri"/>
-          <w:rtl w:val="0"/>
-        </w:rPr>
-        <w:t xml:space="preserve">, increasing customer engagement and product-view rate by recommending tailored content on Product Detail and Home pages.</w:t>
+        <w:t xml:space="preserve">Created three recommendation widgets - “New Arrivals”, “Bestsellers” &amp; “You May Also Like”, increasing customer engagement and product-view rate through tailored content.</w:t>
       </w:r>
     </w:p>
     <w:p>
@@ -1159,37 +851,7 @@
           <w:rFonts w:ascii="Calibri" w:cs="Calibri" w:eastAsia="Calibri" w:hAnsi="Calibri"/>
           <w:rtl w:val="0"/>
         </w:rPr>
-        <w:t xml:space="preserve">Developed</w:t>
-      </w:r>
-      <w:r>
-        <w:rPr>
-          <w:rFonts w:ascii="Calibri" w:cs="Calibri" w:eastAsia="Calibri" w:hAnsi="Calibri"/>
-          <w:b w:val="1"/>
-          <w:rtl w:val="0"/>
-        </w:rPr>
-        <w:t xml:space="preserve"> personalized recommendations</w:t>
-      </w:r>
-      <w:r>
-        <w:rPr>
-          <w:rFonts w:ascii="Calibri" w:cs="Calibri" w:eastAsia="Calibri" w:hAnsi="Calibri"/>
-          <w:rtl w:val="0"/>
-        </w:rPr>
-        <w:t xml:space="preserve"> for users by creating implicit ratings based on user behavior and using the </w:t>
-      </w:r>
-      <w:r>
-        <w:rPr>
-          <w:rFonts w:ascii="Calibri" w:cs="Calibri" w:eastAsia="Calibri" w:hAnsi="Calibri"/>
-          <w:b w:val="1"/>
-          <w:rtl w:val="0"/>
-        </w:rPr>
-        <w:t xml:space="preserve">ALS</w:t>
-      </w:r>
-      <w:r>
-        <w:rPr>
-          <w:rFonts w:ascii="Calibri" w:cs="Calibri" w:eastAsia="Calibri" w:hAnsi="Calibri"/>
-          <w:rtl w:val="0"/>
-        </w:rPr>
-        <w:t xml:space="preserve"> algorithm.</w:t>
+        <w:t xml:space="preserve">Implemented personalized recommendations using ALS and implicit user behavior ratings which boosted revenue-per-thousand-impressions by 14%</w:t>
       </w:r>
     </w:p>
     <w:p>
@@ -1211,49 +873,42 @@
           <w:rFonts w:ascii="Calibri" w:cs="Calibri" w:eastAsia="Calibri" w:hAnsi="Calibri"/>
           <w:rtl w:val="0"/>
         </w:rPr>
-        <w:t xml:space="preserve">Built a </w:t>
-      </w:r>
-      <w:r>
-        <w:rPr>
-          <w:rFonts w:ascii="Calibri" w:cs="Calibri" w:eastAsia="Calibri" w:hAnsi="Calibri"/>
-          <w:b w:val="1"/>
-          <w:rtl w:val="0"/>
-        </w:rPr>
-        <w:t xml:space="preserve">data pipeline</w:t>
-      </w:r>
-      <w:r>
-        <w:rPr>
-          <w:rFonts w:ascii="Calibri" w:cs="Calibri" w:eastAsia="Calibri" w:hAnsi="Calibri"/>
-          <w:rtl w:val="0"/>
-        </w:rPr>
-        <w:t xml:space="preserve"> from scratch using</w:t>
-      </w:r>
-      <w:r>
-        <w:rPr>
-          <w:rFonts w:ascii="Calibri" w:cs="Calibri" w:eastAsia="Calibri" w:hAnsi="Calibri"/>
-          <w:b w:val="1"/>
-          <w:rtl w:val="0"/>
-        </w:rPr>
-        <w:t xml:space="preserve"> Google Cloud Platform</w:t>
-      </w:r>
-      <w:r>
-        <w:rPr>
-          <w:rFonts w:ascii="Calibri" w:cs="Calibri" w:eastAsia="Calibri" w:hAnsi="Calibri"/>
-          <w:rtl w:val="0"/>
-        </w:rPr>
-        <w:t xml:space="preserve">, which outperformed the existing pipeline in terms of scalability, fault tolerance, and cost-efficiency (approximate 40% cost reduction).</w:t>
-      </w:r>
-      <w:r>
-        <w:rPr>
-          <w:rtl w:val="0"/>
-        </w:rPr>
-      </w:r>
-    </w:p>
-    <w:p>
-      <w:pPr>
-        <w:tabs>
-          <w:tab w:val="right" w:leader="none" w:pos="10065"/>
-        </w:tabs>
+        <w:t xml:space="preserve">Built a cost-efficient GCP data pipeline (40% cost reduction) with improved scalability and fault tolerance.</w:t>
+      </w:r>
+    </w:p>
+    <w:p>
+      <w:pPr>
+        <w:numPr>
+          <w:ilvl w:val="0"/>
+          <w:numId w:val="1"/>
+        </w:numPr>
+        <w:tabs>
+          <w:tab w:val="right" w:leader="none" w:pos="10065"/>
+        </w:tabs>
+        <w:ind w:left="720" w:hanging="360"/>
+        <w:rPr>
+          <w:rFonts w:ascii="Calibri" w:cs="Calibri" w:eastAsia="Calibri" w:hAnsi="Calibri"/>
+        </w:rPr>
+      </w:pPr>
+      <w:r>
+        <w:rPr>
+          <w:rFonts w:ascii="Calibri" w:cs="Calibri" w:eastAsia="Calibri" w:hAnsi="Calibri"/>
+          <w:rtl w:val="0"/>
+        </w:rPr>
+        <w:t xml:space="preserve">Developed a system to send emails in bulk using Amazon SES with a 10x return-on-ads-spend (ROAS)  leveraging RFM segmentation for user base selection.</w:t>
+      </w:r>
+      <w:r>
+        <w:rPr>
+          <w:rtl w:val="0"/>
+        </w:rPr>
+      </w:r>
+    </w:p>
+    <w:p>
+      <w:pPr>
+        <w:tabs>
+          <w:tab w:val="right" w:leader="none" w:pos="10065"/>
+        </w:tabs>
+        <w:spacing w:line="120" w:lineRule="auto"/>
         <w:jc w:val="left"/>
         <w:rPr>
           <w:rFonts w:ascii="Calibri" w:cs="Calibri" w:eastAsia="Calibri" w:hAnsi="Calibri"/>
@@ -1325,37 +980,7 @@
           <w:rFonts w:ascii="Calibri" w:cs="Calibri" w:eastAsia="Calibri" w:hAnsi="Calibri"/>
           <w:rtl w:val="0"/>
         </w:rPr>
-        <w:t xml:space="preserve">Built a </w:t>
-      </w:r>
-      <w:r>
-        <w:rPr>
-          <w:rFonts w:ascii="Calibri" w:cs="Calibri" w:eastAsia="Calibri" w:hAnsi="Calibri"/>
-          <w:b w:val="1"/>
-          <w:rtl w:val="0"/>
-        </w:rPr>
-        <w:t xml:space="preserve">streaming data pipeline</w:t>
-      </w:r>
-      <w:r>
-        <w:rPr>
-          <w:rFonts w:ascii="Calibri" w:cs="Calibri" w:eastAsia="Calibri" w:hAnsi="Calibri"/>
-          <w:rtl w:val="0"/>
-        </w:rPr>
-        <w:t xml:space="preserve"> that handled millions of events at scale in real-time using </w:t>
-      </w:r>
-      <w:r>
-        <w:rPr>
-          <w:rFonts w:ascii="Calibri" w:cs="Calibri" w:eastAsia="Calibri" w:hAnsi="Calibri"/>
-          <w:b w:val="1"/>
-          <w:rtl w:val="0"/>
-        </w:rPr>
-        <w:t xml:space="preserve">Kafka, Flink &amp; Elasticsearch</w:t>
-      </w:r>
-      <w:r>
-        <w:rPr>
-          <w:rFonts w:ascii="Calibri" w:cs="Calibri" w:eastAsia="Calibri" w:hAnsi="Calibri"/>
-          <w:rtl w:val="0"/>
-        </w:rPr>
-        <w:t xml:space="preserve">, outperforming existing pipelines that observed a Kafka lag of more than two hours.</w:t>
+        <w:t xml:space="preserve">Constructed a streaming data pipeline using Kafka, Flink &amp; Elasticsearch, handling millions of events in real-time and outperforming existing pipelines with a lag of over two hours.</w:t>
       </w:r>
     </w:p>
     <w:p>
@@ -1377,37 +1002,29 @@
           <w:rFonts w:ascii="Calibri" w:cs="Calibri" w:eastAsia="Calibri" w:hAnsi="Calibri"/>
           <w:rtl w:val="0"/>
         </w:rPr>
-        <w:t xml:space="preserve">Implemented a </w:t>
-      </w:r>
-      <w:r>
-        <w:rPr>
-          <w:rFonts w:ascii="Calibri" w:cs="Calibri" w:eastAsia="Calibri" w:hAnsi="Calibri"/>
-          <w:b w:val="1"/>
-          <w:rtl w:val="0"/>
-        </w:rPr>
-        <w:t xml:space="preserve">data warehouse</w:t>
-      </w:r>
-      <w:r>
-        <w:rPr>
-          <w:rFonts w:ascii="Calibri" w:cs="Calibri" w:eastAsia="Calibri" w:hAnsi="Calibri"/>
-          <w:rtl w:val="0"/>
-        </w:rPr>
-        <w:t xml:space="preserve"> using</w:t>
-      </w:r>
-      <w:r>
-        <w:rPr>
-          <w:rFonts w:ascii="Calibri" w:cs="Calibri" w:eastAsia="Calibri" w:hAnsi="Calibri"/>
-          <w:b w:val="1"/>
-          <w:rtl w:val="0"/>
-        </w:rPr>
-        <w:t xml:space="preserve"> HDFS, Spark, and Cassandra</w:t>
-      </w:r>
-      <w:r>
-        <w:rPr>
-          <w:rFonts w:ascii="Calibri" w:cs="Calibri" w:eastAsia="Calibri" w:hAnsi="Calibri"/>
-          <w:rtl w:val="0"/>
-        </w:rPr>
-        <w:t xml:space="preserve">, which was used by Product Managers and Leaders for systematic computational analysis of data.</w:t>
+        <w:t xml:space="preserve">Implemented a data warehouse with HDFS, Spark, and Cassandra, enabling systematic computational analysis for Product Managers and Leaders.</w:t>
+      </w:r>
+    </w:p>
+    <w:p>
+      <w:pPr>
+        <w:numPr>
+          <w:ilvl w:val="0"/>
+          <w:numId w:val="2"/>
+        </w:numPr>
+        <w:tabs>
+          <w:tab w:val="right" w:leader="none" w:pos="10065"/>
+        </w:tabs>
+        <w:ind w:left="720" w:hanging="360"/>
+        <w:rPr>
+          <w:rFonts w:ascii="Calibri" w:cs="Calibri" w:eastAsia="Calibri" w:hAnsi="Calibri"/>
+        </w:rPr>
+      </w:pPr>
+      <w:r>
+        <w:rPr>
+          <w:rFonts w:ascii="Calibri" w:cs="Calibri" w:eastAsia="Calibri" w:hAnsi="Calibri"/>
+          <w:rtl w:val="0"/>
+        </w:rPr>
+        <w:t xml:space="preserve">Automated raw data compression (80% reduction) in Hadoop Cluster using Airflow, Spark, and MySQL, ensuring storage capacity remained below 20% and optimizing external storage.</w:t>
       </w:r>
       <w:r>
         <w:rPr>
@@ -1432,7 +1049,7 @@
         <w:tabs>
           <w:tab w:val="right" w:leader="none" w:pos="10065"/>
         </w:tabs>
-        <w:spacing w:after="0" w:before="0" w:line="240" w:lineRule="auto"/>
+        <w:spacing w:after="0" w:before="0" w:line="120" w:lineRule="auto"/>
         <w:ind w:left="0" w:right="0" w:firstLine="0"/>
         <w:jc w:val="left"/>
         <w:rPr>
@@ -1649,7 +1266,7 @@
         <w:tabs>
           <w:tab w:val="right" w:leader="none" w:pos="10065"/>
         </w:tabs>
-        <w:spacing w:after="0" w:before="0" w:line="240" w:lineRule="auto"/>
+        <w:spacing w:after="0" w:before="0" w:line="120" w:lineRule="auto"/>
         <w:ind w:left="720" w:right="0" w:firstLine="0"/>
         <w:jc w:val="both"/>
         <w:rPr>
@@ -1706,30 +1323,14 @@
           <w:rFonts w:ascii="Calibri" w:cs="Calibri" w:eastAsia="Calibri" w:hAnsi="Calibri"/>
           <w:rtl w:val="0"/>
         </w:rPr>
-        <w:t xml:space="preserve">Won ‘</w:t>
-      </w:r>
-      <w:r>
-        <w:rPr>
-          <w:rFonts w:ascii="Calibri" w:cs="Calibri" w:eastAsia="Calibri" w:hAnsi="Calibri"/>
-          <w:b w:val="1"/>
-          <w:rtl w:val="0"/>
-        </w:rPr>
-        <w:t xml:space="preserve">Star Award 2022</w:t>
-      </w:r>
-      <w:r>
-        <w:rPr>
-          <w:rFonts w:ascii="Calibri" w:cs="Calibri" w:eastAsia="Calibri" w:hAnsi="Calibri"/>
-          <w:rtl w:val="0"/>
-        </w:rPr>
-        <w:t xml:space="preserve">’ for delivering outstanding solutions and solving complex technical customer challenges in a short period at </w:t>
-      </w:r>
-      <w:r>
-        <w:rPr>
-          <w:rFonts w:ascii="Calibri" w:cs="Calibri" w:eastAsia="Calibri" w:hAnsi="Calibri"/>
-          <w:b w:val="1"/>
-          <w:rtl w:val="0"/>
-        </w:rPr>
-        <w:t xml:space="preserve">Fractal Analytics</w:t>
+        <w:t xml:space="preserve">Won</w:t>
+      </w:r>
+      <w:r>
+        <w:rPr>
+          <w:rFonts w:ascii="Calibri" w:cs="Calibri" w:eastAsia="Calibri" w:hAnsi="Calibri"/>
+          <w:rtl w:val="0"/>
+        </w:rPr>
+        <w:t xml:space="preserve"> ‘Star Award 2022’ for delivering outstanding solutions and solving complex technical customer challenges in a short period at Fractal Analytics</w:t>
       </w:r>
     </w:p>
     <w:p>
@@ -1751,44 +1352,7 @@
           <w:rFonts w:ascii="Calibri" w:cs="Calibri" w:eastAsia="Calibri" w:hAnsi="Calibri"/>
           <w:rtl w:val="0"/>
         </w:rPr>
-        <w:t xml:space="preserve">Won </w:t>
-      </w:r>
-      <w:r>
-        <w:rPr>
-          <w:rFonts w:ascii="Calibri" w:cs="Calibri" w:eastAsia="Calibri" w:hAnsi="Calibri"/>
-          <w:b w:val="1"/>
-          <w:rtl w:val="0"/>
-        </w:rPr>
-        <w:t xml:space="preserve">‘Employee of the month</w:t>
-      </w:r>
-      <w:r>
-        <w:rPr>
-          <w:rFonts w:ascii="Calibri" w:cs="Calibri" w:eastAsia="Calibri" w:hAnsi="Calibri"/>
-          <w:rtl w:val="0"/>
-        </w:rPr>
-        <w:t xml:space="preserve">’ for October ‘20 and ‘Employee of the Quarter’</w:t>
-      </w:r>
-      <w:r>
-        <w:rPr>
-          <w:rFonts w:ascii="Calibri" w:cs="Calibri" w:eastAsia="Calibri" w:hAnsi="Calibri"/>
-          <w:rtl w:val="0"/>
-        </w:rPr>
-        <w:t xml:space="preserve"> for Q4  FY 20-21 at </w:t>
-      </w:r>
-      <w:r>
-        <w:rPr>
-          <w:rFonts w:ascii="Calibri" w:cs="Calibri" w:eastAsia="Calibri" w:hAnsi="Calibri"/>
-          <w:b w:val="1"/>
-          <w:rtl w:val="0"/>
-        </w:rPr>
-        <w:t xml:space="preserve">Bewakoof Brands</w:t>
-      </w:r>
-      <w:r>
-        <w:rPr>
-          <w:rFonts w:ascii="Calibri" w:cs="Calibri" w:eastAsia="Calibri" w:hAnsi="Calibri"/>
-          <w:rtl w:val="0"/>
-        </w:rPr>
-        <w:t xml:space="preserve">.</w:t>
+        <w:t xml:space="preserve">Won ‘Employee of the month’ for October ‘20 and ‘Employee of the Quarter’ for Q4  FY 20-21 at Bewakoof Brands.</w:t>
       </w:r>
     </w:p>
     <w:sectPr>
@@ -3402,7 +2966,7 @@
 
 <file path=customXML/item1.xml><?xml version="1.0" encoding="utf-8"?>
 <go:gDocsCustomXmlDataStorage xmlns:go="http://customooxmlschemas.google.com/" xmlns:r="http://schemas.openxmlformats.org/officeDocument/2006/relationships" uri="GoogleDocsCustomDataVersion1">
-  <go:docsCustomData xmlns:go="http://customooxmlschemas.google.com/" roundtripDataSignature="AMtx7mgHvE9u5+gWjFUMB7sZ21eZTRDX1A==">AMUW2mXjPtBOLFOIZQOznh+bNUe5gO9h9BNGNNZ3mbwZQKTsFVumqFnSva1IO253DjTrxofGuey/9sId/rIiWvf2RBwCRu1lzR+ujSIbjvBWJNIak1X6RHyigWuptzxeydSpikgYHcQy3B9V/61Yf/GSmunkeCImrQhns9L5Ul1sRSOWf139PNUuQsatEmzbmzGyIMAnYUEH</go:docsCustomData>
+  <go:docsCustomData xmlns:go="http://customooxmlschemas.google.com/" roundtripDataSignature="AMtx7mgHvE9u5+gWjFUMB7sZ21eZTRDX1A==">AMUW2mVWGY06X3DetspOYiHGQMF1XqaAd+UDcimcAXA8Ee5l233pgnICi1xzobR3AKjlFI2/A17XBcF09w2093bwT5+/izhOhFXgik0fCCU2Ns6adCF4fLLcNKOeA1qMBoB0Kp9ZRSa1VULZRpmpnlw0TnkbJGcOYGjlz8mBYCuYx40XJ5vSTdsqY4/+w0MvYmi9C4hLpCdP</go:docsCustomData>
 </go:gDocsCustomXmlDataStorage>
 </file>
 

</xml_diff>